<commit_message>
srs updated word and pdf
</commit_message>
<xml_diff>
--- a/Documentation/SRS document/Grade Automation SRS document final.docx
+++ b/Documentation/SRS document/Grade Automation SRS document final.docx
@@ -236,18 +236,8 @@
           <w:sz w:val="48"/>
           <w:szCs w:val="48"/>
         </w:rPr>
-        <w:t xml:space="preserve">Submitted </w:t>
-      </w:r>
-      <w:proofErr w:type="gramStart"/>
-      <w:r>
-        <w:rPr>
-          <w:rFonts w:cstheme="minorHAnsi"/>
-          <w:sz w:val="48"/>
-          <w:szCs w:val="48"/>
-        </w:rPr>
-        <w:t>By:-</w:t>
-      </w:r>
-      <w:proofErr w:type="gramEnd"/>
+        <w:t>Submitted By:-</w:t>
+      </w:r>
     </w:p>
     <w:tbl>
       <w:tblPr>
@@ -334,18 +324,8 @@
                 <w:sz w:val="32"/>
                 <w:szCs w:val="32"/>
               </w:rPr>
-              <w:t xml:space="preserve">Neha </w:t>
+              <w:t>Neha Dhyani</w:t>
             </w:r>
-            <w:proofErr w:type="spellStart"/>
-            <w:r>
-              <w:rPr>
-                <w:rFonts w:cstheme="minorHAnsi"/>
-                <w:sz w:val="32"/>
-                <w:szCs w:val="32"/>
-              </w:rPr>
-              <w:t>Dhyani</w:t>
-            </w:r>
-            <w:proofErr w:type="spellEnd"/>
           </w:p>
         </w:tc>
         <w:tc>
@@ -389,23 +369,13 @@
                 <w:szCs w:val="32"/>
               </w:rPr>
             </w:pPr>
-            <w:proofErr w:type="spellStart"/>
             <w:r>
               <w:rPr>
                 <w:rFonts w:cstheme="minorHAnsi"/>
                 <w:sz w:val="32"/>
                 <w:szCs w:val="32"/>
               </w:rPr>
-              <w:t>Purvi</w:t>
-            </w:r>
-            <w:proofErr w:type="spellEnd"/>
-            <w:r>
-              <w:rPr>
-                <w:rFonts w:cstheme="minorHAnsi"/>
-                <w:sz w:val="32"/>
-                <w:szCs w:val="32"/>
-              </w:rPr>
-              <w:t xml:space="preserve"> Goyal</w:t>
+              <w:t>Purvi Goyal</w:t>
             </w:r>
           </w:p>
         </w:tc>
@@ -450,23 +420,13 @@
                 <w:szCs w:val="32"/>
               </w:rPr>
             </w:pPr>
-            <w:proofErr w:type="spellStart"/>
             <w:r>
               <w:rPr>
                 <w:rFonts w:cstheme="minorHAnsi"/>
                 <w:sz w:val="32"/>
                 <w:szCs w:val="32"/>
               </w:rPr>
-              <w:t>Priyanshu</w:t>
-            </w:r>
-            <w:proofErr w:type="spellEnd"/>
-            <w:r>
-              <w:rPr>
-                <w:rFonts w:cstheme="minorHAnsi"/>
-                <w:sz w:val="32"/>
-                <w:szCs w:val="32"/>
-              </w:rPr>
-              <w:t xml:space="preserve"> Upadhyay</w:t>
+              <w:t>Priyanshu Upadhyay</w:t>
             </w:r>
           </w:p>
         </w:tc>
@@ -507,7 +467,6 @@
           <w:szCs w:val="40"/>
         </w:rPr>
       </w:pPr>
-      <w:proofErr w:type="spellStart"/>
       <w:r>
         <w:rPr>
           <w:rFonts w:cstheme="minorHAnsi"/>
@@ -524,32 +483,13 @@
         </w:rPr>
         <w:t>.</w:t>
       </w:r>
-      <w:proofErr w:type="spellEnd"/>
       <w:r>
         <w:rPr>
           <w:rFonts w:cstheme="minorHAnsi"/>
           <w:sz w:val="40"/>
           <w:szCs w:val="40"/>
         </w:rPr>
-        <w:t xml:space="preserve"> </w:t>
-      </w:r>
-      <w:proofErr w:type="spellStart"/>
-      <w:r>
-        <w:rPr>
-          <w:rFonts w:cstheme="minorHAnsi"/>
-          <w:sz w:val="40"/>
-          <w:szCs w:val="40"/>
-        </w:rPr>
-        <w:t>Maheep</w:t>
-      </w:r>
-      <w:proofErr w:type="spellEnd"/>
-      <w:r>
-        <w:rPr>
-          <w:rFonts w:cstheme="minorHAnsi"/>
-          <w:sz w:val="40"/>
-          <w:szCs w:val="40"/>
-        </w:rPr>
-        <w:t xml:space="preserve"> Singh</w:t>
+        <w:t xml:space="preserve"> Maheep Singh</w:t>
       </w:r>
       <w:r>
         <w:rPr>
@@ -1399,25 +1339,7 @@
           <w:sz w:val="28"/>
           <w:szCs w:val="28"/>
         </w:rPr>
-        <w:t xml:space="preserve">Hypertext </w:t>
-      </w:r>
-      <w:proofErr w:type="spellStart"/>
-      <w:r>
-        <w:rPr>
-          <w:rFonts w:cstheme="minorHAnsi"/>
-          <w:sz w:val="28"/>
-          <w:szCs w:val="28"/>
-        </w:rPr>
-        <w:t>Markup</w:t>
-      </w:r>
-      <w:proofErr w:type="spellEnd"/>
-      <w:r>
-        <w:rPr>
-          <w:rFonts w:cstheme="minorHAnsi"/>
-          <w:sz w:val="28"/>
-          <w:szCs w:val="28"/>
-        </w:rPr>
-        <w:t xml:space="preserve"> Language</w:t>
+        <w:t>Hypertext Markup Language</w:t>
       </w:r>
     </w:p>
     <w:p>
@@ -1586,25 +1508,7 @@
           <w:sz w:val="28"/>
           <w:szCs w:val="28"/>
         </w:rPr>
-        <w:t>Manual entering of the data fields (</w:t>
-      </w:r>
-      <w:proofErr w:type="gramStart"/>
-      <w:r>
-        <w:rPr>
-          <w:rFonts w:cstheme="minorHAnsi"/>
-          <w:sz w:val="28"/>
-          <w:szCs w:val="28"/>
-        </w:rPr>
-        <w:t>i.e.</w:t>
-      </w:r>
-      <w:proofErr w:type="gramEnd"/>
-      <w:r>
-        <w:rPr>
-          <w:rFonts w:cstheme="minorHAnsi"/>
-          <w:sz w:val="28"/>
-          <w:szCs w:val="28"/>
-        </w:rPr>
-        <w:t xml:space="preserve"> Name of the student, Roll number, etc) into the system for fabrication of the control sheet</w:t>
+        <w:t>Manual entering of the data fields (i.e. Name of the student, Roll number, etc) into the system for fabrication of the control sheet</w:t>
       </w:r>
     </w:p>
     <w:p>
@@ -1629,25 +1533,7 @@
           <w:sz w:val="28"/>
           <w:szCs w:val="28"/>
         </w:rPr>
-        <w:t>It will provide detailed information about various fields (</w:t>
-      </w:r>
-      <w:proofErr w:type="gramStart"/>
-      <w:r>
-        <w:rPr>
-          <w:rFonts w:cstheme="minorHAnsi"/>
-          <w:sz w:val="28"/>
-          <w:szCs w:val="28"/>
-        </w:rPr>
-        <w:t>i.e.</w:t>
-      </w:r>
-      <w:proofErr w:type="gramEnd"/>
-      <w:r>
-        <w:rPr>
-          <w:rFonts w:cstheme="minorHAnsi"/>
-          <w:sz w:val="28"/>
-          <w:szCs w:val="28"/>
-        </w:rPr>
-        <w:t xml:space="preserve"> Marks obtained by the student, Grade obtained, Grade window, etc)</w:t>
+        <w:t>It will provide detailed information about various fields (i.e. Marks obtained by the student, Grade obtained, Grade window, etc)</w:t>
       </w:r>
     </w:p>
     <w:p>
@@ -2297,7 +2183,14 @@
           <w:rFonts w:cstheme="minorHAnsi"/>
           <w:sz w:val="28"/>
         </w:rPr>
-        <w:t>compatible with any device, more optimal with a PC</w:t>
+        <w:t>C</w:t>
+      </w:r>
+      <w:r>
+        <w:rPr>
+          <w:rFonts w:cstheme="minorHAnsi"/>
+          <w:sz w:val="28"/>
+        </w:rPr>
+        <w:t>ompatible with any device, more optimal with a PC</w:t>
       </w:r>
     </w:p>
     <w:p>
@@ -3182,7 +3075,7 @@
           </mc:Choice>
           <mc:Fallback>
             <w:pict>
-              <v:line w14:anchorId="184A54FB" id="Straight Connector 3" o:spid="_x0000_s1026" style="position:absolute;z-index:251671552;visibility:visible;mso-wrap-style:square;mso-width-percent:0;mso-height-percent:0;mso-wrap-distance-left:9pt;mso-wrap-distance-top:0;mso-wrap-distance-right:9pt;mso-wrap-distance-bottom:0;mso-position-horizontal:absolute;mso-position-horizontal-relative:text;mso-position-vertical:absolute;mso-position-vertical-relative:text;mso-width-percent:0;mso-height-percent:0;mso-width-relative:margin;mso-height-relative:margin" from="112.5pt,2.4pt" to="225pt,2.4pt" o:gfxdata="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" strokecolor="black [3213]" strokeweight="1.25pt"/>
+              <v:line w14:anchorId="3FA8E1AA" id="Straight Connector 3" o:spid="_x0000_s1026" style="position:absolute;z-index:251671552;visibility:visible;mso-wrap-style:square;mso-width-percent:0;mso-height-percent:0;mso-wrap-distance-left:9pt;mso-wrap-distance-top:0;mso-wrap-distance-right:9pt;mso-wrap-distance-bottom:0;mso-position-horizontal:absolute;mso-position-horizontal-relative:text;mso-position-vertical:absolute;mso-position-vertical-relative:text;mso-width-percent:0;mso-height-percent:0;mso-width-relative:margin;mso-height-relative:margin" from="112.5pt,2.4pt" to="225pt,2.4pt" o:gfxdata="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" strokecolor="black [3213]" strokeweight="1.25pt"/>
             </w:pict>
           </mc:Fallback>
         </mc:AlternateContent>
@@ -3256,7 +3149,7 @@
           </mc:Choice>
           <mc:Fallback>
             <w:pict>
-              <v:line w14:anchorId="74B6D889" id="Straight Connector 17" o:spid="_x0000_s1026" style="position:absolute;z-index:251665408;visibility:visible;mso-wrap-style:square;mso-height-percent:0;mso-wrap-distance-left:9pt;mso-wrap-distance-top:0;mso-wrap-distance-right:9pt;mso-wrap-distance-bottom:0;mso-position-horizontal:absolute;mso-position-horizontal-relative:text;mso-position-vertical:absolute;mso-position-vertical-relative:text;mso-height-percent:0;mso-height-relative:margin" from="465.9pt,3.15pt" to="465.9pt,108.1pt" o:gfxdata="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" strokecolor="black [3213]" strokeweight="1.5pt"/>
+              <v:line w14:anchorId="23C4B392" id="Straight Connector 17" o:spid="_x0000_s1026" style="position:absolute;z-index:251665408;visibility:visible;mso-wrap-style:square;mso-height-percent:0;mso-wrap-distance-left:9pt;mso-wrap-distance-top:0;mso-wrap-distance-right:9pt;mso-wrap-distance-bottom:0;mso-position-horizontal:absolute;mso-position-horizontal-relative:text;mso-position-vertical:absolute;mso-position-vertical-relative:text;mso-height-percent:0;mso-height-relative:margin" from="465.9pt,3.15pt" to="465.9pt,108.1pt" o:gfxdata="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" strokecolor="black [3213]" strokeweight="1.5pt"/>
             </w:pict>
           </mc:Fallback>
         </mc:AlternateContent>
@@ -3333,7 +3226,7 @@
           </mc:Choice>
           <mc:Fallback>
             <w:pict>
-              <v:shapetype w14:anchorId="5DEC42FC" id="_x0000_t32" coordsize="21600,21600" o:spt="32" o:oned="t" path="m,l21600,21600e" filled="f">
+              <v:shapetype w14:anchorId="73652389" id="_x0000_t32" coordsize="21600,21600" o:spt="32" o:oned="t" path="m,l21600,21600e" filled="f">
                 <v:path arrowok="t" fillok="f" o:connecttype="none"/>
                 <o:lock v:ext="edit" shapetype="t"/>
               </v:shapetype>
@@ -3566,7 +3459,7 @@
           </mc:Choice>
           <mc:Fallback>
             <w:pict>
-              <v:line w14:anchorId="3C1B1BED" id="Straight Connector 21" o:spid="_x0000_s1026" style="position:absolute;z-index:251668480;visibility:visible;mso-wrap-style:square;mso-wrap-distance-left:9pt;mso-wrap-distance-top:0;mso-wrap-distance-right:9pt;mso-wrap-distance-bottom:0;mso-position-horizontal:absolute;mso-position-horizontal-relative:text;mso-position-vertical:absolute;mso-position-vertical-relative:text" from="-26.5pt,204pt" to="103.9pt,204pt" o:gfxdata="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" strokecolor="black [3213]" strokeweight="1.5pt">
+              <v:line w14:anchorId="4CE7ED1C" id="Straight Connector 21" o:spid="_x0000_s1026" style="position:absolute;z-index:251668480;visibility:visible;mso-wrap-style:square;mso-wrap-distance-left:9pt;mso-wrap-distance-top:0;mso-wrap-distance-right:9pt;mso-wrap-distance-bottom:0;mso-position-horizontal:absolute;mso-position-horizontal-relative:text;mso-position-vertical:absolute;mso-position-vertical-relative:text" from="-26.5pt,204pt" to="103.9pt,204pt" o:gfxdata="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" strokecolor="black [3213]" strokeweight="1.5pt">
                 <v:stroke endarrow="open"/>
               </v:line>
             </w:pict>
@@ -3645,7 +3538,7 @@
           </mc:Choice>
           <mc:Fallback>
             <w:pict>
-              <v:line w14:anchorId="35DA4556" id="Straight Connector 19" o:spid="_x0000_s1026" style="position:absolute;z-index:251667456;visibility:visible;mso-wrap-style:square;mso-width-percent:0;mso-height-percent:0;mso-wrap-distance-left:9pt;mso-wrap-distance-top:0;mso-wrap-distance-right:9pt;mso-wrap-distance-bottom:0;mso-position-horizontal:absolute;mso-position-horizontal-relative:text;mso-position-vertical:absolute;mso-position-vertical-relative:text;mso-width-percent:0;mso-height-percent:0;mso-width-relative:margin;mso-height-relative:margin" from="-26.5pt,103.5pt" to="-26.5pt,204.05pt" o:gfxdata="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" strokecolor="black [3213]" strokeweight="1.5pt"/>
+              <v:line w14:anchorId="1D674AB5" id="Straight Connector 19" o:spid="_x0000_s1026" style="position:absolute;z-index:251667456;visibility:visible;mso-wrap-style:square;mso-width-percent:0;mso-height-percent:0;mso-wrap-distance-left:9pt;mso-wrap-distance-top:0;mso-wrap-distance-right:9pt;mso-wrap-distance-bottom:0;mso-position-horizontal:absolute;mso-position-horizontal-relative:text;mso-position-vertical:absolute;mso-position-vertical-relative:text;mso-width-percent:0;mso-height-percent:0;mso-width-relative:margin;mso-height-relative:margin" from="-26.5pt,103.5pt" to="-26.5pt,204.05pt" o:gfxdata="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" strokecolor="black [3213]" strokeweight="1.5pt"/>
             </w:pict>
           </mc:Fallback>
         </mc:AlternateContent>
@@ -3719,7 +3612,7 @@
           </mc:Choice>
           <mc:Fallback>
             <w:pict>
-              <v:line w14:anchorId="43A58E64" id="Straight Connector 18" o:spid="_x0000_s1026" style="position:absolute;flip:x;z-index:251666432;visibility:visible;mso-wrap-style:square;mso-height-percent:0;mso-wrap-distance-left:9pt;mso-wrap-distance-top:0;mso-wrap-distance-right:9pt;mso-wrap-distance-bottom:0;mso-position-horizontal:absolute;mso-position-horizontal-relative:text;mso-position-vertical:absolute;mso-position-vertical-relative:text;mso-height-percent:0;mso-height-relative:margin" from="-26.5pt,103.5pt" to="9.5pt,103.5pt" o:gfxdata="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" strokecolor="black [3213]" strokeweight="1.5pt"/>
+              <v:line w14:anchorId="255B8525" id="Straight Connector 18" o:spid="_x0000_s1026" style="position:absolute;flip:x;z-index:251666432;visibility:visible;mso-wrap-style:square;mso-height-percent:0;mso-wrap-distance-left:9pt;mso-wrap-distance-top:0;mso-wrap-distance-right:9pt;mso-wrap-distance-bottom:0;mso-position-horizontal:absolute;mso-position-horizontal-relative:text;mso-position-vertical:absolute;mso-position-vertical-relative:text;mso-height-percent:0;mso-height-relative:margin" from="-26.5pt,103.5pt" to="9.5pt,103.5pt" o:gfxdata="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" strokecolor="black [3213]" strokeweight="1.5pt"/>
             </w:pict>
           </mc:Fallback>
         </mc:AlternateContent>
@@ -3793,7 +3686,7 @@
           </mc:Choice>
           <mc:Fallback>
             <w:pict>
-              <v:shape w14:anchorId="078E89A4" id="Straight Arrow Connector 10" o:spid="_x0000_s1026" type="#_x0000_t32" style="position:absolute;margin-left:436.75pt;margin-top:107.9pt;width:29.1pt;height:0;flip:x;z-index:251661312;visibility:visible;mso-wrap-style:square;mso-width-percent:0;mso-wrap-distance-left:9pt;mso-wrap-distance-top:0;mso-wrap-distance-right:9pt;mso-wrap-distance-bottom:0;mso-position-horizontal:absolute;mso-position-horizontal-relative:text;mso-position-vertical:absolute;mso-position-vertical-relative:text;mso-width-percent:0;mso-width-relative:margin" o:gfxdata="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" strokecolor="black [3213]" strokeweight="1.5pt">
+              <v:shape w14:anchorId="2D09905C" id="Straight Arrow Connector 10" o:spid="_x0000_s1026" type="#_x0000_t32" style="position:absolute;margin-left:436.75pt;margin-top:107.9pt;width:29.1pt;height:0;flip:x;z-index:251661312;visibility:visible;mso-wrap-style:square;mso-width-percent:0;mso-wrap-distance-left:9pt;mso-wrap-distance-top:0;mso-wrap-distance-right:9pt;mso-wrap-distance-bottom:0;mso-position-horizontal:absolute;mso-position-horizontal-relative:text;mso-position-vertical:absolute;mso-position-vertical-relative:text;mso-width-percent:0;mso-width-relative:margin" o:gfxdata="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" strokecolor="black [3213]" strokeweight="1.5pt">
                 <v:stroke endarrow="open"/>
               </v:shape>
             </w:pict>
@@ -3885,16 +3778,7 @@
                                 <w:sz w:val="28"/>
                                 <w:szCs w:val="28"/>
                               </w:rPr>
-                              <w:t xml:space="preserve">Grading System Automation </w:t>
-                            </w:r>
-                            <w:proofErr w:type="gramStart"/>
-                            <w:r>
-                              <w:rPr>
-                                <w:rFonts w:ascii="Bahnschrift" w:hAnsi="Bahnschrift"/>
-                                <w:sz w:val="28"/>
-                                <w:szCs w:val="28"/>
-                              </w:rPr>
-                              <w:t>Website</w:t>
+                              <w:t>Grading System Automation Website</w:t>
                             </w:r>
                             <w:r>
                               <w:rPr>
@@ -3902,16 +3786,7 @@
                                 <w:sz w:val="28"/>
                                 <w:szCs w:val="28"/>
                               </w:rPr>
-                              <w:t>(</w:t>
-                            </w:r>
-                            <w:proofErr w:type="gramEnd"/>
-                            <w:r>
-                              <w:rPr>
-                                <w:rFonts w:ascii="Bahnschrift" w:hAnsi="Bahnschrift"/>
-                                <w:sz w:val="28"/>
-                                <w:szCs w:val="28"/>
-                              </w:rPr>
-                              <w:t>Marks of each student will be entered)</w:t>
+                              <w:t>(Marks of each student will be entered)</w:t>
                             </w:r>
                           </w:p>
                         </w:txbxContent>
@@ -3954,16 +3829,7 @@
                           <w:sz w:val="28"/>
                           <w:szCs w:val="28"/>
                         </w:rPr>
-                        <w:t xml:space="preserve">Grading System Automation </w:t>
-                      </w:r>
-                      <w:proofErr w:type="gramStart"/>
-                      <w:r>
-                        <w:rPr>
-                          <w:rFonts w:ascii="Bahnschrift" w:hAnsi="Bahnschrift"/>
-                          <w:sz w:val="28"/>
-                          <w:szCs w:val="28"/>
-                        </w:rPr>
-                        <w:t>Website</w:t>
+                        <w:t>Grading System Automation Website</w:t>
                       </w:r>
                       <w:r>
                         <w:rPr>
@@ -3971,16 +3837,7 @@
                           <w:sz w:val="28"/>
                           <w:szCs w:val="28"/>
                         </w:rPr>
-                        <w:t>(</w:t>
-                      </w:r>
-                      <w:proofErr w:type="gramEnd"/>
-                      <w:r>
-                        <w:rPr>
-                          <w:rFonts w:ascii="Bahnschrift" w:hAnsi="Bahnschrift"/>
-                          <w:sz w:val="28"/>
-                          <w:szCs w:val="28"/>
-                        </w:rPr>
-                        <w:t>Marks of each student will be entered)</w:t>
+                        <w:t>(Marks of each student will be entered)</w:t>
                       </w:r>
                     </w:p>
                   </w:txbxContent>
@@ -4213,7 +4070,7 @@
           </mc:Choice>
           <mc:Fallback>
             <w:pict>
-              <v:shape w14:anchorId="73518400" id="Straight Arrow Connector 12" o:spid="_x0000_s1026" type="#_x0000_t32" style="position:absolute;margin-left:197.8pt;margin-top:40.55pt;width:50.2pt;height:0;flip:x;z-index:251663360;visibility:visible;mso-wrap-style:square;mso-width-percent:0;mso-wrap-distance-left:9pt;mso-wrap-distance-top:0;mso-wrap-distance-right:9pt;mso-wrap-distance-bottom:0;mso-position-horizontal:absolute;mso-position-horizontal-relative:text;mso-position-vertical:absolute;mso-position-vertical-relative:text;mso-width-percent:0;mso-width-relative:margin" o:gfxdata="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" strokecolor="black [3213]" strokeweight="1.5pt">
+              <v:shape w14:anchorId="061B20A1" id="Straight Arrow Connector 12" o:spid="_x0000_s1026" type="#_x0000_t32" style="position:absolute;margin-left:197.8pt;margin-top:40.55pt;width:50.2pt;height:0;flip:x;z-index:251663360;visibility:visible;mso-wrap-style:square;mso-width-percent:0;mso-wrap-distance-left:9pt;mso-wrap-distance-top:0;mso-wrap-distance-right:9pt;mso-wrap-distance-bottom:0;mso-position-horizontal:absolute;mso-position-horizontal-relative:text;mso-position-vertical:absolute;mso-position-vertical-relative:text;mso-width-percent:0;mso-width-relative:margin" o:gfxdata="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" strokecolor="black [3213]" strokeweight="1.5pt">
                 <v:stroke endarrow="open"/>
               </v:shape>
             </w:pict>
@@ -4423,6 +4280,14 @@
         </w:rPr>
         <w:t>JavaScript</w:t>
       </w:r>
+      <w:r>
+        <w:rPr>
+          <w:rFonts w:cstheme="minorHAnsi"/>
+          <w:sz w:val="28"/>
+          <w:szCs w:val="28"/>
+        </w:rPr>
+        <w:t xml:space="preserve"> </w:t>
+      </w:r>
     </w:p>
     <w:p>
       <w:pPr>
@@ -4445,15 +4310,38 @@
           <w:sz w:val="28"/>
           <w:szCs w:val="28"/>
         </w:rPr>
-        <w:t>React JS</w:t>
-      </w:r>
-      <w:r>
-        <w:rPr>
-          <w:rFonts w:cstheme="minorHAnsi"/>
-          <w:sz w:val="28"/>
-          <w:szCs w:val="28"/>
-        </w:rPr>
-        <w:t xml:space="preserve"> </w:t>
+        <w:t>jQuery</w:t>
+      </w:r>
+    </w:p>
+    <w:p>
+      <w:pPr>
+        <w:pStyle w:val="ListParagraph"/>
+        <w:ind w:left="2160"/>
+        <w:rPr>
+          <w:rFonts w:cstheme="minorHAnsi"/>
+          <w:sz w:val="28"/>
+          <w:szCs w:val="28"/>
+        </w:rPr>
+      </w:pPr>
+    </w:p>
+    <w:p>
+      <w:pPr>
+        <w:pStyle w:val="ListParagraph"/>
+        <w:spacing w:after="160" w:line="259" w:lineRule="auto"/>
+        <w:ind w:left="1440"/>
+        <w:rPr>
+          <w:rFonts w:cstheme="minorHAnsi"/>
+          <w:sz w:val="28"/>
+          <w:szCs w:val="28"/>
+        </w:rPr>
+      </w:pPr>
+      <w:r>
+        <w:rPr>
+          <w:rFonts w:cstheme="minorHAnsi"/>
+          <w:sz w:val="28"/>
+          <w:szCs w:val="28"/>
+        </w:rPr>
+        <w:t>Back End</w:t>
       </w:r>
     </w:p>
     <w:p>
@@ -4477,38 +4365,7 @@
           <w:sz w:val="28"/>
           <w:szCs w:val="28"/>
         </w:rPr>
-        <w:t>jQuery</w:t>
-      </w:r>
-    </w:p>
-    <w:p>
-      <w:pPr>
-        <w:pStyle w:val="ListParagraph"/>
-        <w:ind w:left="2160"/>
-        <w:rPr>
-          <w:rFonts w:cstheme="minorHAnsi"/>
-          <w:sz w:val="28"/>
-          <w:szCs w:val="28"/>
-        </w:rPr>
-      </w:pPr>
-    </w:p>
-    <w:p>
-      <w:pPr>
-        <w:pStyle w:val="ListParagraph"/>
-        <w:spacing w:after="160" w:line="259" w:lineRule="auto"/>
-        <w:ind w:left="1440"/>
-        <w:rPr>
-          <w:rFonts w:cstheme="minorHAnsi"/>
-          <w:sz w:val="28"/>
-          <w:szCs w:val="28"/>
-        </w:rPr>
-      </w:pPr>
-      <w:r>
-        <w:rPr>
-          <w:rFonts w:cstheme="minorHAnsi"/>
-          <w:sz w:val="28"/>
-          <w:szCs w:val="28"/>
-        </w:rPr>
-        <w:t>Back End</w:t>
+        <w:t>SQL</w:t>
       </w:r>
     </w:p>
     <w:p>
@@ -4532,58 +4389,8 @@
           <w:sz w:val="28"/>
           <w:szCs w:val="28"/>
         </w:rPr>
-        <w:t>SQL</w:t>
-      </w:r>
-      <w:r>
-        <w:rPr>
-          <w:rFonts w:cstheme="minorHAnsi"/>
-          <w:sz w:val="28"/>
-          <w:szCs w:val="28"/>
-        </w:rPr>
-        <w:t>/MongoDB</w:t>
-      </w:r>
-    </w:p>
-    <w:p>
-      <w:pPr>
-        <w:pStyle w:val="ListParagraph"/>
-        <w:numPr>
-          <w:ilvl w:val="2"/>
-          <w:numId w:val="8"/>
-        </w:numPr>
-        <w:spacing w:after="160" w:line="259" w:lineRule="auto"/>
-        <w:ind w:left="1800" w:hanging="270"/>
-        <w:rPr>
-          <w:rFonts w:cstheme="minorHAnsi"/>
-          <w:sz w:val="28"/>
-          <w:szCs w:val="28"/>
-        </w:rPr>
-      </w:pPr>
-      <w:r>
-        <w:rPr>
-          <w:rFonts w:cstheme="minorHAnsi"/>
-          <w:sz w:val="28"/>
-          <w:szCs w:val="28"/>
-        </w:rPr>
         <w:t>PHP</w:t>
       </w:r>
-      <w:r>
-        <w:rPr>
-          <w:rFonts w:cstheme="minorHAnsi"/>
-          <w:sz w:val="28"/>
-          <w:szCs w:val="28"/>
-        </w:rPr>
-        <w:t xml:space="preserve">/Node </w:t>
-      </w:r>
-      <w:proofErr w:type="spellStart"/>
-      <w:r>
-        <w:rPr>
-          <w:rFonts w:cstheme="minorHAnsi"/>
-          <w:sz w:val="28"/>
-          <w:szCs w:val="28"/>
-        </w:rPr>
-        <w:t>js</w:t>
-      </w:r>
-      <w:proofErr w:type="spellEnd"/>
     </w:p>
     <w:p>
       <w:pPr>
@@ -4665,6 +4472,18 @@
     </w:p>
     <w:p>
       <w:pPr>
+        <w:pStyle w:val="ListParagraph"/>
+        <w:spacing w:after="160" w:line="259" w:lineRule="auto"/>
+        <w:ind w:left="1260"/>
+        <w:rPr>
+          <w:rFonts w:cstheme="minorHAnsi"/>
+          <w:sz w:val="28"/>
+          <w:szCs w:val="28"/>
+        </w:rPr>
+      </w:pPr>
+    </w:p>
+    <w:p>
+      <w:pPr>
         <w:ind w:left="900"/>
         <w:rPr>
           <w:rFonts w:cstheme="minorHAnsi"/>
@@ -4863,7 +4682,23 @@
           <w:sz w:val="28"/>
           <w:szCs w:val="28"/>
         </w:rPr>
-        <w:t>User can enter the name of exam (like mid-term 1 or class test), maximum marks, marks obtained by the student, and Grade window.</w:t>
+        <w:t>User can enter maximum marks, marks obtained by the student</w:t>
+      </w:r>
+      <w:r>
+        <w:rPr>
+          <w:rFonts w:cstheme="minorHAnsi"/>
+          <w:sz w:val="28"/>
+          <w:szCs w:val="28"/>
+        </w:rPr>
+        <w:t xml:space="preserve"> in different exams (mid-terms, end-terms or class tests) </w:t>
+      </w:r>
+      <w:r>
+        <w:rPr>
+          <w:rFonts w:cstheme="minorHAnsi"/>
+          <w:sz w:val="28"/>
+          <w:szCs w:val="28"/>
+        </w:rPr>
+        <w:t>and Grade window.</w:t>
       </w:r>
     </w:p>
     <w:p>
@@ -5128,7 +4963,31 @@
           <w:sz w:val="28"/>
           <w:szCs w:val="28"/>
         </w:rPr>
-        <w:t>If user need to edit any information of any student, it can be done by the edit option which can be used to edit the whole grade sheet at once.</w:t>
+        <w:t>If user need to edit any information of any student, it can be done</w:t>
+      </w:r>
+      <w:r>
+        <w:rPr>
+          <w:rFonts w:cstheme="minorHAnsi"/>
+          <w:sz w:val="28"/>
+          <w:szCs w:val="28"/>
+        </w:rPr>
+        <w:t xml:space="preserve"> using</w:t>
+      </w:r>
+      <w:r>
+        <w:rPr>
+          <w:rFonts w:cstheme="minorHAnsi"/>
+          <w:sz w:val="28"/>
+          <w:szCs w:val="28"/>
+        </w:rPr>
+        <w:t xml:space="preserve"> the edit option</w:t>
+      </w:r>
+      <w:r>
+        <w:rPr>
+          <w:rFonts w:cstheme="minorHAnsi"/>
+          <w:sz w:val="28"/>
+          <w:szCs w:val="28"/>
+        </w:rPr>
+        <w:t>.</w:t>
       </w:r>
     </w:p>
     <w:p>
@@ -5247,6 +5106,7 @@
           <w:sz w:val="28"/>
           <w:szCs w:val="28"/>
         </w:rPr>
+        <w:lastRenderedPageBreak/>
         <w:t>Usability Requirement</w:t>
       </w:r>
     </w:p>
@@ -7232,7 +7092,7 @@
     <w:lsdException w:name="Table Web 2" w:semiHidden="1" w:unhideWhenUsed="1"/>
     <w:lsdException w:name="Table Web 3" w:semiHidden="1" w:unhideWhenUsed="1"/>
     <w:lsdException w:name="Balloon Text" w:semiHidden="1" w:unhideWhenUsed="1"/>
-    <w:lsdException w:name="Table Grid" w:semiHidden="1" w:uiPriority="59" w:unhideWhenUsed="1"/>
+    <w:lsdException w:name="Table Grid" w:uiPriority="59"/>
     <w:lsdException w:name="Table Theme" w:semiHidden="1" w:unhideWhenUsed="1"/>
     <w:lsdException w:name="Placeholder Text" w:semiHidden="1"/>
     <w:lsdException w:name="No Spacing" w:uiPriority="1" w:qFormat="1"/>

</xml_diff>